<commit_message>
3 encoder putton push & red button sonar
</commit_message>
<xml_diff>
--- a/27 October 2020.docx
+++ b/27 October 2020.docx
@@ -84,14 +84,20 @@
       <w:pPr>
         <w:ind w:firstLine="720"/>
         <w:rPr>
-          <w:lang w:val="en-US"/>
-        </w:rPr>
-      </w:pPr>
-      <w:r>
-        <w:rPr>
-          <w:lang w:val="en-US"/>
-        </w:rPr>
-        <w:t xml:space="preserve">Encoder </w:t>
+          <w:b/>
+          <w:bCs/>
+          <w:u w:val="single"/>
+          <w:lang w:val="en-US"/>
+        </w:rPr>
+      </w:pPr>
+      <w:r>
+        <w:rPr>
+          <w:b/>
+          <w:bCs/>
+          <w:u w:val="single"/>
+          <w:lang w:val="en-US"/>
+        </w:rPr>
+        <w:t>ENCODER</w:t>
       </w:r>
     </w:p>
     <w:p>
@@ -103,6 +109,9 @@
       </w:pPr>
       <w:r>
         <w:rPr>
+          <w:b/>
+          <w:bCs/>
+          <w:u w:val="single"/>
           <w:lang w:val="en-US"/>
         </w:rPr>
         <w:t xml:space="preserve">buttonPush_1: </w:t>
@@ -134,13 +143,7 @@
           <w:lang w:val="en-US"/>
         </w:rPr>
         <w:tab/>
-        <w:t xml:space="preserve">If </w:t>
-      </w:r>
-      <w:r>
-        <w:rPr>
-          <w:lang w:val="en-US"/>
-        </w:rPr>
-        <w:t>(</w:t>
+        <w:t>If (</w:t>
       </w:r>
       <w:r>
         <w:rPr>
@@ -148,14 +151,12 @@
         </w:rPr>
         <w:t>65&lt;=</w:t>
       </w:r>
-      <w:proofErr w:type="spellStart"/>
       <w:r>
         <w:rPr>
           <w:lang w:val="en-US"/>
         </w:rPr>
         <w:t>roomTemp</w:t>
       </w:r>
-      <w:proofErr w:type="spellEnd"/>
       <w:r>
         <w:rPr>
           <w:lang w:val="en-US"/>
@@ -188,19 +189,11 @@
         </w:rPr>
         <w:tab/>
       </w:r>
-      <w:proofErr w:type="spellStart"/>
-      <w:r>
-        <w:rPr>
-          <w:lang w:val="en-US"/>
-        </w:rPr>
-        <w:t>ledClear</w:t>
-      </w:r>
-      <w:proofErr w:type="spellEnd"/>
-      <w:r>
-        <w:rPr>
-          <w:lang w:val="en-US"/>
-        </w:rPr>
-        <w:t>=true</w:t>
+      <w:r>
+        <w:rPr>
+          <w:lang w:val="en-US"/>
+        </w:rPr>
+        <w:t>ledClear=true</w:t>
       </w:r>
     </w:p>
     <w:p>
@@ -221,40 +214,7 @@
           <w:lang w:val="en-US"/>
         </w:rPr>
         <w:tab/>
-      </w:r>
-      <w:r>
-        <w:rPr>
-          <w:lang w:val="en-US"/>
-        </w:rPr>
-        <w:t>((“Current Temp is, %</w:t>
-      </w:r>
-      <w:proofErr w:type="spellStart"/>
-      <w:r>
-        <w:rPr>
-          <w:lang w:val="en-US"/>
-        </w:rPr>
-        <w:t>i</w:t>
-      </w:r>
-      <w:proofErr w:type="spellEnd"/>
-      <w:r>
-        <w:rPr>
-          <w:lang w:val="en-US"/>
-        </w:rPr>
-        <w:t xml:space="preserve"> /n”), </w:t>
-      </w:r>
-      <w:proofErr w:type="spellStart"/>
-      <w:r>
-        <w:rPr>
-          <w:lang w:val="en-US"/>
-        </w:rPr>
-        <w:t>currentTemp</w:t>
-      </w:r>
-      <w:proofErr w:type="spellEnd"/>
-      <w:r>
-        <w:rPr>
-          <w:lang w:val="en-US"/>
-        </w:rPr>
-        <w:t>) {</w:t>
+        <w:t>((“Current Temp is, %i /n”), currentTemp) {</w:t>
       </w:r>
     </w:p>
     <w:p>
@@ -275,34 +235,7 @@
           <w:lang w:val="en-US"/>
         </w:rPr>
         <w:tab/>
-      </w:r>
-      <w:proofErr w:type="spellStart"/>
-      <w:r>
-        <w:rPr>
-          <w:lang w:val="en-US"/>
-        </w:rPr>
-        <w:t>Digital.print</w:t>
-      </w:r>
-      <w:proofErr w:type="spellEnd"/>
-      <w:r>
-        <w:rPr>
-          <w:lang w:val="en-US"/>
-        </w:rPr>
-        <w:t xml:space="preserve">(“Within operating </w:t>
-      </w:r>
-      <w:proofErr w:type="spellStart"/>
-      <w:r>
-        <w:rPr>
-          <w:lang w:val="en-US"/>
-        </w:rPr>
-        <w:t>perameters</w:t>
-      </w:r>
-      <w:proofErr w:type="spellEnd"/>
-      <w:r>
-        <w:rPr>
-          <w:lang w:val="en-US"/>
-        </w:rPr>
-        <w:t>”);</w:t>
+        <w:t>Digital.print(“Within operating perameters”);</w:t>
       </w:r>
     </w:p>
     <w:p>
@@ -316,21 +249,7 @@
         <w:rPr>
           <w:lang w:val="en-US"/>
         </w:rPr>
-        <w:t>else (</w:t>
-      </w:r>
-      <w:proofErr w:type="spellStart"/>
-      <w:r>
-        <w:rPr>
-          <w:lang w:val="en-US"/>
-        </w:rPr>
-        <w:t>roomTemp</w:t>
-      </w:r>
-      <w:proofErr w:type="spellEnd"/>
-      <w:r>
-        <w:rPr>
-          <w:lang w:val="en-US"/>
-        </w:rPr>
-        <w:t>&gt;72) {</w:t>
+        <w:t>else (roomTemp&gt;72) {</w:t>
       </w:r>
     </w:p>
     <w:p>
@@ -358,19 +277,11 @@
         </w:rPr>
         <w:tab/>
       </w:r>
-      <w:proofErr w:type="spellStart"/>
-      <w:r>
-        <w:rPr>
-          <w:lang w:val="en-US"/>
-        </w:rPr>
-        <w:t>ledRed</w:t>
-      </w:r>
-      <w:proofErr w:type="spellEnd"/>
-      <w:r>
-        <w:rPr>
-          <w:lang w:val="en-US"/>
-        </w:rPr>
-        <w:t>=TRUE</w:t>
+      <w:r>
+        <w:rPr>
+          <w:lang w:val="en-US"/>
+        </w:rPr>
+        <w:t>ledRed=TRUE</w:t>
       </w:r>
     </w:p>
     <w:p>
@@ -423,34 +334,105 @@
           <w:lang w:val="en-US"/>
         </w:rPr>
         <w:tab/>
-        <w:t>else (</w:t>
-      </w:r>
-      <w:proofErr w:type="spellStart"/>
-      <w:r>
-        <w:rPr>
-          <w:lang w:val="en-US"/>
-        </w:rPr>
-        <w:t>roomTemp</w:t>
-      </w:r>
-      <w:proofErr w:type="spellEnd"/>
-      <w:r>
-        <w:rPr>
-          <w:lang w:val="en-US"/>
-        </w:rPr>
+        <w:t xml:space="preserve">else (roomTemp </w:t>
+      </w:r>
+      <w:r>
+        <w:rPr>
+          <w:lang w:val="en-US"/>
+        </w:rPr>
+        <w:t>&lt;</w:t>
+      </w:r>
+      <w:r>
+        <w:rPr>
+          <w:lang w:val="en-US"/>
+        </w:rPr>
+        <w:t>65) {</w:t>
+      </w:r>
+    </w:p>
+    <w:p>
+      <w:pPr>
+        <w:ind w:left="1440" w:firstLine="720"/>
+        <w:rPr>
+          <w:lang w:val="en-US"/>
+        </w:rPr>
+      </w:pPr>
+      <w:r>
+        <w:rPr>
+          <w:lang w:val="en-US"/>
+        </w:rPr>
+        <w:tab/>
+      </w:r>
+      <w:r>
+        <w:rPr>
+          <w:lang w:val="en-US"/>
+        </w:rPr>
+        <w:tab/>
+      </w:r>
+      <w:r>
+        <w:rPr>
+          <w:lang w:val="en-US"/>
+        </w:rPr>
+        <w:tab/>
+      </w:r>
+      <w:r>
+        <w:rPr>
+          <w:lang w:val="en-US"/>
+        </w:rPr>
+        <w:t>ledBlue=TRUE</w:t>
+      </w:r>
+    </w:p>
+    <w:p>
+      <w:pPr>
+        <w:ind w:left="1440" w:firstLine="720"/>
+        <w:rPr>
+          <w:lang w:val="en-US"/>
+        </w:rPr>
+      </w:pPr>
+      <w:r>
+        <w:rPr>
+          <w:lang w:val="en-US"/>
+        </w:rPr>
+        <w:tab/>
+      </w:r>
+      <w:r>
+        <w:rPr>
+          <w:lang w:val="en-US"/>
+        </w:rPr>
+        <w:tab/>
+      </w:r>
+      <w:r>
+        <w:rPr>
+          <w:lang w:val="en-US"/>
+        </w:rPr>
+        <w:t>}</w:t>
+      </w:r>
+      <w:r>
+        <w:rPr>
+          <w:lang w:val="en-US"/>
+        </w:rPr>
+        <w:tab/>
+      </w:r>
+      <w:r>
+        <w:rPr>
+          <w:lang w:val="en-US"/>
+        </w:rPr>
+        <w:tab/>
+      </w:r>
+    </w:p>
+    <w:p>
+      <w:pPr>
+        <w:ind w:left="1440" w:firstLine="720"/>
+        <w:rPr>
+          <w:lang w:val="en-US"/>
+        </w:rPr>
+      </w:pPr>
+      <w:r>
+        <w:rPr>
+          <w:lang w:val="en-US"/>
+        </w:rPr>
+        <w:tab/>
         <w:t xml:space="preserve"> </w:t>
       </w:r>
-      <w:r>
-        <w:rPr>
-          <w:lang w:val="en-US"/>
-        </w:rPr>
-        <w:t>&lt;</w:t>
-      </w:r>
-      <w:r>
-        <w:rPr>
-          <w:lang w:val="en-US"/>
-        </w:rPr>
-        <w:t>65) {</w:t>
-      </w:r>
     </w:p>
     <w:p>
       <w:pPr>
@@ -464,300 +446,576 @@
           <w:lang w:val="en-US"/>
         </w:rPr>
         <w:tab/>
-      </w:r>
-      <w:r>
-        <w:rPr>
-          <w:lang w:val="en-US"/>
-        </w:rPr>
-        <w:tab/>
-      </w:r>
-      <w:r>
-        <w:rPr>
-          <w:lang w:val="en-US"/>
-        </w:rPr>
-        <w:tab/>
-      </w:r>
-      <w:proofErr w:type="spellStart"/>
-      <w:r>
-        <w:rPr>
-          <w:lang w:val="en-US"/>
-        </w:rPr>
-        <w:t>ledBlue</w:t>
-      </w:r>
-      <w:proofErr w:type="spellEnd"/>
-      <w:r>
-        <w:rPr>
-          <w:lang w:val="en-US"/>
-        </w:rPr>
-        <w:t>=TRUE</w:t>
-      </w:r>
-    </w:p>
-    <w:p>
-      <w:pPr>
-        <w:ind w:left="1440" w:firstLine="720"/>
-        <w:rPr>
-          <w:lang w:val="en-US"/>
-        </w:rPr>
-      </w:pPr>
-      <w:r>
-        <w:rPr>
-          <w:lang w:val="en-US"/>
-        </w:rPr>
-        <w:tab/>
-      </w:r>
-      <w:r>
-        <w:rPr>
-          <w:lang w:val="en-US"/>
-        </w:rPr>
-        <w:tab/>
-      </w:r>
-      <w:r>
-        <w:rPr>
-          <w:lang w:val="en-US"/>
-        </w:rPr>
         <w:t>}</w:t>
       </w:r>
-      <w:r>
-        <w:rPr>
-          <w:lang w:val="en-US"/>
-        </w:rPr>
-        <w:tab/>
-      </w:r>
-      <w:r>
-        <w:rPr>
-          <w:lang w:val="en-US"/>
-        </w:rPr>
-        <w:tab/>
-      </w:r>
-    </w:p>
-    <w:p>
-      <w:pPr>
-        <w:ind w:left="1440" w:firstLine="720"/>
-        <w:rPr>
-          <w:lang w:val="en-US"/>
-        </w:rPr>
-      </w:pPr>
-      <w:r>
-        <w:rPr>
-          <w:lang w:val="en-US"/>
-        </w:rPr>
-        <w:tab/>
+    </w:p>
+    <w:p>
+      <w:pPr>
+        <w:ind w:firstLine="720"/>
+        <w:rPr>
+          <w:lang w:val="en-US"/>
+        </w:rPr>
+      </w:pPr>
+      <w:r>
+        <w:rPr>
+          <w:lang w:val="en-US"/>
+        </w:rPr>
+        <w:t>Put ((“Current Temp is, %i /n”), currentTemp) {</w:t>
+      </w:r>
+    </w:p>
+    <w:p>
+      <w:pPr>
+        <w:ind w:firstLine="720"/>
+        <w:rPr>
+          <w:lang w:val="en-US"/>
+        </w:rPr>
+      </w:pPr>
+      <w:r>
+        <w:rPr>
+          <w:lang w:val="en-US"/>
+        </w:rPr>
+        <w:t>If current Temp is between 65 – 72</w:t>
+      </w:r>
+    </w:p>
+    <w:p>
+      <w:pPr>
+        <w:ind w:firstLine="720"/>
+        <w:rPr>
+          <w:lang w:val="en-US"/>
+        </w:rPr>
+      </w:pPr>
+      <w:r>
+        <w:rPr>
+          <w:lang w:val="en-US"/>
+        </w:rPr>
+        <w:t>Digital.print(“Within operating perameters”);</w:t>
+      </w:r>
+      <w:r>
+        <w:rPr>
+          <w:lang w:val="en-US"/>
+        </w:rPr>
+        <w:t xml:space="preserve"> to screen</w:t>
+      </w:r>
+    </w:p>
+    <w:p>
+      <w:pPr>
+        <w:ind w:firstLine="720"/>
+        <w:rPr>
+          <w:lang w:val="en-US"/>
+        </w:rPr>
+      </w:pPr>
+    </w:p>
+    <w:p>
+      <w:pPr>
+        <w:ind w:left="720" w:firstLine="720"/>
+        <w:rPr>
+          <w:b/>
+          <w:bCs/>
+          <w:u w:val="single"/>
+          <w:lang w:val="en-US"/>
+        </w:rPr>
+      </w:pPr>
+      <w:r>
+        <w:rPr>
+          <w:b/>
+          <w:bCs/>
+          <w:u w:val="single"/>
+          <w:lang w:val="en-US"/>
+        </w:rPr>
+        <w:t>b</w:t>
+      </w:r>
+      <w:r>
+        <w:rPr>
+          <w:b/>
+          <w:bCs/>
+          <w:u w:val="single"/>
+          <w:lang w:val="en-US"/>
+        </w:rPr>
+        <w:t>uttonPush_2</w:t>
+      </w:r>
+    </w:p>
+    <w:p>
+      <w:pPr>
+        <w:ind w:firstLine="720"/>
+        <w:rPr>
+          <w:lang w:val="en-US"/>
+        </w:rPr>
+      </w:pPr>
+      <w:r>
+        <w:rPr>
+          <w:lang w:val="en-US"/>
+        </w:rPr>
+        <w:tab/>
+      </w:r>
+      <w:r>
+        <w:rPr>
+          <w:lang w:val="en-US"/>
+        </w:rPr>
+        <w:tab/>
+      </w:r>
+      <w:r>
+        <w:rPr>
+          <w:lang w:val="en-US"/>
+        </w:rPr>
+        <w:t>connect to wemo devices</w:t>
+      </w:r>
+      <w:r>
+        <w:rPr>
+          <w:lang w:val="en-US"/>
+        </w:rPr>
+        <w:t xml:space="preserve"> (use /4 otherwise 2 clicks/device)</w:t>
+      </w:r>
+    </w:p>
+    <w:p>
+      <w:pPr>
+        <w:ind w:firstLine="720"/>
+        <w:rPr>
+          <w:lang w:val="en-US"/>
+        </w:rPr>
+      </w:pPr>
+      <w:r>
+        <w:rPr>
+          <w:lang w:val="en-US"/>
+        </w:rPr>
+        <w:tab/>
+      </w:r>
+      <w:r>
+        <w:rPr>
+          <w:lang w:val="en-US"/>
+        </w:rPr>
+        <w:tab/>
+      </w:r>
+      <w:r>
+        <w:rPr>
+          <w:lang w:val="en-US"/>
+        </w:rPr>
+        <w:tab/>
+      </w:r>
+      <w:r>
+        <w:rPr>
+          <w:lang w:val="en-US"/>
+        </w:rPr>
+        <w:t>click 1 – wemo 1 on</w:t>
+      </w:r>
+    </w:p>
+    <w:p>
+      <w:pPr>
+        <w:ind w:firstLine="720"/>
+        <w:rPr>
+          <w:lang w:val="en-US"/>
+        </w:rPr>
+      </w:pPr>
+      <w:r>
+        <w:rPr>
+          <w:lang w:val="en-US"/>
+        </w:rPr>
+        <w:tab/>
+      </w:r>
+      <w:r>
+        <w:rPr>
+          <w:lang w:val="en-US"/>
+        </w:rPr>
+        <w:tab/>
+      </w:r>
+      <w:r>
+        <w:rPr>
+          <w:lang w:val="en-US"/>
+        </w:rPr>
+        <w:tab/>
+      </w:r>
+      <w:r>
+        <w:rPr>
+          <w:lang w:val="en-US"/>
+        </w:rPr>
+        <w:t>click 2 – wemo 1 off</w:t>
+      </w:r>
+    </w:p>
+    <w:p>
+      <w:pPr>
+        <w:ind w:firstLine="720"/>
+        <w:rPr>
+          <w:lang w:val="en-US"/>
+        </w:rPr>
+      </w:pPr>
+      <w:r>
+        <w:rPr>
+          <w:lang w:val="en-US"/>
+        </w:rPr>
+        <w:tab/>
+      </w:r>
+      <w:r>
+        <w:rPr>
+          <w:lang w:val="en-US"/>
+        </w:rPr>
+        <w:tab/>
+      </w:r>
+      <w:r>
+        <w:rPr>
+          <w:lang w:val="en-US"/>
+        </w:rPr>
+        <w:tab/>
+      </w:r>
+      <w:r>
+        <w:rPr>
+          <w:lang w:val="en-US"/>
+        </w:rPr>
+        <w:t>click 3 - wemo 2 on</w:t>
+      </w:r>
+    </w:p>
+    <w:p>
+      <w:pPr>
+        <w:ind w:firstLine="720"/>
+        <w:rPr>
+          <w:lang w:val="en-US"/>
+        </w:rPr>
+      </w:pPr>
+      <w:r>
+        <w:rPr>
+          <w:lang w:val="en-US"/>
+        </w:rPr>
+        <w:tab/>
+      </w:r>
+      <w:r>
+        <w:rPr>
+          <w:lang w:val="en-US"/>
+        </w:rPr>
+        <w:tab/>
+      </w:r>
+      <w:r>
+        <w:rPr>
+          <w:lang w:val="en-US"/>
+        </w:rPr>
+        <w:tab/>
+      </w:r>
+      <w:r>
+        <w:rPr>
+          <w:lang w:val="en-US"/>
+        </w:rPr>
+        <w:t>click 4 – wemo 2 off</w:t>
+      </w:r>
+    </w:p>
+    <w:p>
+      <w:pPr>
+        <w:ind w:firstLine="720"/>
+        <w:rPr>
+          <w:lang w:val="en-US"/>
+        </w:rPr>
+      </w:pPr>
+      <w:r>
+        <w:rPr>
+          <w:lang w:val="en-US"/>
+        </w:rPr>
+        <w:lastRenderedPageBreak/>
+        <w:tab/>
+      </w:r>
+      <w:r>
+        <w:rPr>
+          <w:lang w:val="en-US"/>
+        </w:rPr>
+        <w:tab/>
+      </w:r>
+      <w:r>
+        <w:rPr>
+          <w:lang w:val="en-US"/>
+        </w:rPr>
+        <w:tab/>
+      </w:r>
+      <w:r>
+        <w:rPr>
+          <w:lang w:val="en-US"/>
+        </w:rPr>
+        <w:t>click 5 – wemo 3 on</w:t>
+      </w:r>
+    </w:p>
+    <w:p>
+      <w:pPr>
+        <w:ind w:firstLine="720"/>
+        <w:rPr>
+          <w:lang w:val="en-US"/>
+        </w:rPr>
+      </w:pPr>
+      <w:r>
+        <w:rPr>
+          <w:lang w:val="en-US"/>
+        </w:rPr>
+        <w:tab/>
+      </w:r>
+      <w:r>
+        <w:rPr>
+          <w:lang w:val="en-US"/>
+        </w:rPr>
+        <w:tab/>
+      </w:r>
+      <w:r>
+        <w:rPr>
+          <w:lang w:val="en-US"/>
+        </w:rPr>
+        <w:tab/>
+      </w:r>
+      <w:r>
+        <w:rPr>
+          <w:lang w:val="en-US"/>
+        </w:rPr>
+        <w:t>click 6 – wemo 3 off</w:t>
+      </w:r>
+    </w:p>
+    <w:p>
+      <w:pPr>
+        <w:ind w:left="720" w:firstLine="720"/>
+        <w:rPr>
+          <w:b/>
+          <w:bCs/>
+          <w:u w:val="single"/>
+          <w:lang w:val="en-US"/>
+        </w:rPr>
+      </w:pPr>
+      <w:r>
+        <w:rPr>
+          <w:b/>
+          <w:bCs/>
+          <w:u w:val="single"/>
+          <w:lang w:val="en-US"/>
+        </w:rPr>
+        <w:t>buttonPush_3_long</w:t>
+      </w:r>
+    </w:p>
+    <w:p>
+      <w:pPr>
+        <w:rPr>
+          <w:lang w:val="en-US"/>
+        </w:rPr>
+      </w:pPr>
+      <w:r>
+        <w:rPr>
+          <w:lang w:val="en-US"/>
+        </w:rPr>
+        <w:tab/>
+      </w:r>
+      <w:r>
+        <w:rPr>
+          <w:lang w:val="en-US"/>
+        </w:rPr>
+        <w:tab/>
+      </w:r>
+      <w:r>
+        <w:rPr>
+          <w:lang w:val="en-US"/>
+        </w:rPr>
+        <w:tab/>
+      </w:r>
+      <w:r>
+        <w:rPr>
+          <w:lang w:val="en-US"/>
+        </w:rPr>
+        <w:t>connect to lights</w:t>
+      </w:r>
+      <w:r>
+        <w:rPr>
+          <w:lang w:val="en-US"/>
+        </w:rPr>
         <w:t xml:space="preserve"> </w:t>
       </w:r>
-    </w:p>
-    <w:p>
-      <w:pPr>
-        <w:ind w:left="1440" w:firstLine="720"/>
-        <w:rPr>
-          <w:lang w:val="en-US"/>
-        </w:rPr>
-      </w:pPr>
-      <w:r>
-        <w:rPr>
-          <w:lang w:val="en-US"/>
-        </w:rPr>
-        <w:tab/>
-        <w:t>}</w:t>
-      </w:r>
-    </w:p>
-    <w:p>
-      <w:pPr>
-        <w:ind w:firstLine="720"/>
-        <w:rPr>
-          <w:lang w:val="en-US"/>
-        </w:rPr>
-      </w:pPr>
-      <w:r>
-        <w:rPr>
-          <w:lang w:val="en-US"/>
-        </w:rPr>
-        <w:t>Put ((“Current Temp is, %</w:t>
-      </w:r>
-      <w:proofErr w:type="spellStart"/>
-      <w:r>
-        <w:rPr>
-          <w:lang w:val="en-US"/>
-        </w:rPr>
-        <w:t>i</w:t>
-      </w:r>
-      <w:proofErr w:type="spellEnd"/>
-      <w:r>
-        <w:rPr>
-          <w:lang w:val="en-US"/>
-        </w:rPr>
-        <w:t xml:space="preserve"> /n”), </w:t>
-      </w:r>
-      <w:proofErr w:type="spellStart"/>
-      <w:r>
-        <w:rPr>
-          <w:lang w:val="en-US"/>
-        </w:rPr>
-        <w:t>currentTemp</w:t>
-      </w:r>
-      <w:proofErr w:type="spellEnd"/>
-      <w:r>
-        <w:rPr>
-          <w:lang w:val="en-US"/>
-        </w:rPr>
-        <w:t>) {</w:t>
-      </w:r>
-    </w:p>
-    <w:p>
-      <w:pPr>
-        <w:ind w:firstLine="720"/>
-        <w:rPr>
-          <w:lang w:val="en-US"/>
-        </w:rPr>
-      </w:pPr>
-      <w:r>
-        <w:rPr>
-          <w:lang w:val="en-US"/>
-        </w:rPr>
-        <w:t>If current Temp is between 65 – 72</w:t>
-      </w:r>
-    </w:p>
-    <w:p>
-      <w:pPr>
-        <w:ind w:firstLine="720"/>
-        <w:rPr>
-          <w:lang w:val="en-US"/>
-        </w:rPr>
-      </w:pPr>
-      <w:r>
-        <w:rPr>
-          <w:lang w:val="en-US"/>
-        </w:rPr>
-        <w:tab/>
-      </w:r>
-      <w:proofErr w:type="spellStart"/>
-      <w:r>
-        <w:rPr>
-          <w:lang w:val="en-US"/>
-        </w:rPr>
-        <w:t>Digital.print</w:t>
-      </w:r>
-      <w:proofErr w:type="spellEnd"/>
-      <w:r>
-        <w:rPr>
-          <w:lang w:val="en-US"/>
-        </w:rPr>
-        <w:t xml:space="preserve">(“Within operating </w:t>
-      </w:r>
-      <w:proofErr w:type="spellStart"/>
-      <w:r>
-        <w:rPr>
-          <w:lang w:val="en-US"/>
-        </w:rPr>
-        <w:t>perameters</w:t>
-      </w:r>
-      <w:proofErr w:type="spellEnd"/>
-      <w:r>
-        <w:rPr>
-          <w:lang w:val="en-US"/>
-        </w:rPr>
-        <w:t>”);</w:t>
-      </w:r>
-      <w:r>
-        <w:rPr>
-          <w:lang w:val="en-US"/>
-        </w:rPr>
-        <w:t xml:space="preserve"> to screen</w:t>
-      </w:r>
-    </w:p>
-    <w:p>
-      <w:pPr>
-        <w:ind w:firstLine="720"/>
-        <w:rPr>
-          <w:lang w:val="en-US"/>
-        </w:rPr>
-      </w:pPr>
-    </w:p>
-    <w:p>
-      <w:pPr>
-        <w:ind w:firstLine="720"/>
-        <w:rPr>
-          <w:lang w:val="en-US"/>
-        </w:rPr>
-      </w:pPr>
-      <w:r>
-        <w:rPr>
-          <w:lang w:val="en-US"/>
-        </w:rPr>
-        <w:t xml:space="preserve">Turn on the </w:t>
-      </w:r>
-      <w:proofErr w:type="spellStart"/>
-      <w:r>
-        <w:rPr>
-          <w:lang w:val="en-US"/>
-        </w:rPr>
-        <w:t>wemo</w:t>
-      </w:r>
-      <w:proofErr w:type="spellEnd"/>
-      <w:r>
-        <w:rPr>
-          <w:lang w:val="en-US"/>
-        </w:rPr>
-        <w:t xml:space="preserve"> devices.</w:t>
-      </w:r>
-    </w:p>
-    <w:p>
-      <w:pPr>
-        <w:ind w:firstLine="720"/>
-        <w:rPr>
-          <w:lang w:val="en-US"/>
-        </w:rPr>
-      </w:pPr>
-      <w:r>
-        <w:rPr>
-          <w:lang w:val="en-US"/>
-        </w:rPr>
-        <w:t>buttonPush_2</w:t>
-      </w:r>
-    </w:p>
-    <w:p>
-      <w:pPr>
-        <w:ind w:firstLine="720"/>
-        <w:rPr>
-          <w:lang w:val="en-US"/>
-        </w:rPr>
-      </w:pPr>
-      <w:r>
-        <w:rPr>
-          <w:lang w:val="en-US"/>
-        </w:rPr>
-        <w:tab/>
-        <w:t>Teensy outlets to encoder go HIGH (20,21,22,23)</w:t>
-      </w:r>
-    </w:p>
-    <w:p>
-      <w:pPr>
-        <w:ind w:firstLine="720"/>
-        <w:rPr>
-          <w:lang w:val="en-US"/>
-        </w:rPr>
-      </w:pPr>
-    </w:p>
-    <w:p>
-      <w:pPr>
-        <w:ind w:left="360"/>
-        <w:jc w:val="center"/>
-        <w:rPr>
-          <w:lang w:val="en-US"/>
-        </w:rPr>
-      </w:pPr>
-    </w:p>
-    <w:p>
-      <w:pPr>
-        <w:rPr>
-          <w:lang w:val="en-US"/>
-        </w:rPr>
-      </w:pPr>
-      <w:r>
-        <w:rPr>
-          <w:lang w:val="en-US"/>
-        </w:rPr>
-        <w:t>buttonPush_3_long</w:t>
-      </w:r>
+      <w:r>
+        <w:rPr>
+          <w:lang w:val="en-US"/>
+        </w:rPr>
+        <w:t>(use /4)</w:t>
+      </w:r>
+    </w:p>
+    <w:p>
+      <w:pPr>
+        <w:ind w:left="2160" w:firstLine="720"/>
+        <w:rPr>
+          <w:lang w:val="en-US"/>
+        </w:rPr>
+      </w:pPr>
+      <w:r>
+        <w:rPr>
+          <w:lang w:val="en-US"/>
+        </w:rPr>
+        <w:t>click 1 – light 1 on</w:t>
+      </w:r>
+    </w:p>
+    <w:p>
+      <w:pPr>
+        <w:ind w:left="2160" w:firstLine="720"/>
+        <w:rPr>
+          <w:lang w:val="en-US"/>
+        </w:rPr>
+      </w:pPr>
+      <w:r>
+        <w:rPr>
+          <w:lang w:val="en-US"/>
+        </w:rPr>
+        <w:tab/>
+        <w:t>rainbow()</w:t>
+      </w:r>
+    </w:p>
+    <w:p>
+      <w:pPr>
+        <w:ind w:left="2160" w:firstLine="720"/>
+        <w:rPr>
+          <w:lang w:val="en-US"/>
+        </w:rPr>
+      </w:pPr>
+      <w:r>
+        <w:rPr>
+          <w:lang w:val="en-US"/>
+        </w:rPr>
+        <w:t>click 2 – light 1 off</w:t>
+      </w:r>
+    </w:p>
+    <w:p>
+      <w:pPr>
+        <w:ind w:left="2160" w:firstLine="720"/>
+        <w:rPr>
+          <w:lang w:val="en-US"/>
+        </w:rPr>
+      </w:pPr>
+      <w:r>
+        <w:rPr>
+          <w:lang w:val="en-US"/>
+        </w:rPr>
+        <w:t>click 3 - light 2 on</w:t>
+      </w:r>
+    </w:p>
+    <w:p>
+      <w:pPr>
+        <w:ind w:left="2160" w:firstLine="720"/>
+        <w:rPr>
+          <w:lang w:val="en-US"/>
+        </w:rPr>
+      </w:pPr>
+      <w:r>
+        <w:rPr>
+          <w:lang w:val="en-US"/>
+        </w:rPr>
+        <w:tab/>
+        <w:t>rainbow()</w:t>
+      </w:r>
+    </w:p>
+    <w:p>
+      <w:pPr>
+        <w:ind w:left="2160" w:firstLine="720"/>
+        <w:rPr>
+          <w:lang w:val="en-US"/>
+        </w:rPr>
+      </w:pPr>
+      <w:r>
+        <w:rPr>
+          <w:lang w:val="en-US"/>
+        </w:rPr>
+        <w:t>click 4 – light 2 off</w:t>
+      </w:r>
+    </w:p>
+    <w:p>
+      <w:pPr>
+        <w:rPr>
+          <w:lang w:val="en-US"/>
+        </w:rPr>
+      </w:pPr>
+    </w:p>
+    <w:p>
+      <w:pPr>
+        <w:rPr>
+          <w:lang w:val="en-US"/>
+        </w:rPr>
+      </w:pPr>
+      <w:r>
+        <w:rPr>
+          <w:b/>
+          <w:bCs/>
+          <w:u w:val="single"/>
+          <w:lang w:val="en-US"/>
+        </w:rPr>
+        <w:t>buttonRed</w:t>
+      </w:r>
+    </w:p>
+    <w:p>
+      <w:pPr>
+        <w:rPr>
+          <w:lang w:val="en-US"/>
+        </w:rPr>
+      </w:pPr>
+      <w:r>
+        <w:rPr>
+          <w:lang w:val="en-US"/>
+        </w:rPr>
+        <w:tab/>
+      </w:r>
+      <w:r>
+        <w:rPr>
+          <w:lang w:val="en-US"/>
+        </w:rPr>
+        <w:t xml:space="preserve">push red button to </w:t>
+      </w:r>
+      <w:r>
+        <w:rPr>
+          <w:lang w:val="en-US"/>
+        </w:rPr>
+        <w:t>activate sonar</w:t>
+      </w:r>
+    </w:p>
+    <w:p>
+      <w:pPr>
+        <w:rPr>
+          <w:lang w:val="en-US"/>
+        </w:rPr>
+      </w:pPr>
+      <w:r>
+        <w:rPr>
+          <w:lang w:val="en-US"/>
+        </w:rPr>
+        <w:tab/>
+      </w:r>
+      <w:r>
+        <w:rPr>
+          <w:lang w:val="en-US"/>
+        </w:rPr>
+        <w:tab/>
+        <w:t>ledYellow=TRUE [when sonar is working]</w:t>
+      </w:r>
+    </w:p>
+    <w:p>
+      <w:pPr>
+        <w:rPr>
+          <w:lang w:val="en-US"/>
+        </w:rPr>
+      </w:pPr>
+      <w:r>
+        <w:rPr>
+          <w:lang w:val="en-US"/>
+        </w:rPr>
+        <w:tab/>
+      </w:r>
+      <w:r>
+        <w:rPr>
+          <w:lang w:val="en-US"/>
+        </w:rPr>
+        <w:tab/>
+        <w:t>Digital.print (“somebody is near.”);</w:t>
+      </w:r>
+    </w:p>
+    <w:p>
+      <w:pPr>
+        <w:rPr>
+          <w:lang w:val="en-US"/>
+        </w:rPr>
+      </w:pPr>
+    </w:p>
+    <w:p>
+      <w:pPr>
+        <w:rPr>
+          <w:lang w:val="en-US"/>
+        </w:rPr>
+      </w:pPr>
+    </w:p>
+    <w:p>
+      <w:pPr>
+        <w:rPr>
+          <w:lang w:val="en-US"/>
+        </w:rPr>
+      </w:pPr>
     </w:p>
     <w:p>
       <w:pPr>
@@ -1848,4 +2106,16 @@
     </a:ext>
   </a:extLst>
 </a:theme>
+</file>
+
+<file path=customXml/item1.xml><?xml version="1.0" encoding="utf-8"?>
+<b:Sources xmlns:b="http://schemas.openxmlformats.org/officeDocument/2006/bibliography" xmlns="http://schemas.openxmlformats.org/officeDocument/2006/bibliography" SelectedStyle="\APASixthEditionOfficeOnline.xsl" StyleName="APA" Version="6"/>
+</file>
+
+<file path=customXml/itemProps1.xml><?xml version="1.0" encoding="utf-8"?>
+<ds:datastoreItem xmlns:ds="http://schemas.openxmlformats.org/officeDocument/2006/customXml" ds:itemID="{0191142C-F89D-42B3-BA5D-B00DA71EA7DF}">
+  <ds:schemaRefs>
+    <ds:schemaRef ds:uri="http://schemas.openxmlformats.org/officeDocument/2006/bibliography"/>
+  </ds:schemaRefs>
+</ds:datastoreItem>
 </file>
</xml_diff>